<commit_message>
Vergessen Inhaltsverzeichniss zu aktualsisieren...
</commit_message>
<xml_diff>
--- a/doc/Projektberichte/Projektbericht Moschall.docx
+++ b/doc/Projektberichte/Projektbericht Moschall.docx
@@ -526,7 +526,7 @@
             </w:rPr>
             <w:fldChar w:fldCharType="separate"/>
           </w:r>
-          <w:hyperlink w:anchor="_Toc377567034" w:history="1">
+          <w:hyperlink w:anchor="_Toc377637904" w:history="1">
             <w:r>
               <w:rPr>
                 <w:rStyle w:val="Hyperlink"/>
@@ -553,7 +553,7 @@
                 <w:noProof/>
                 <w:webHidden/>
               </w:rPr>
-              <w:instrText xml:space="preserve"> PAGEREF _Toc377567034 \h </w:instrText>
+              <w:instrText xml:space="preserve"> PAGEREF _Toc377637904 \h </w:instrText>
             </w:r>
             <w:r>
               <w:rPr>
@@ -596,7 +596,7 @@
               <w:lang w:eastAsia="de-DE"/>
             </w:rPr>
           </w:pPr>
-          <w:hyperlink w:anchor="_Toc377567035" w:history="1">
+          <w:hyperlink w:anchor="_Toc377637905" w:history="1">
             <w:r>
               <w:rPr>
                 <w:rStyle w:val="Hyperlink"/>
@@ -623,7 +623,7 @@
                 <w:noProof/>
                 <w:webHidden/>
               </w:rPr>
-              <w:instrText xml:space="preserve"> PAGEREF _Toc377567035 \h </w:instrText>
+              <w:instrText xml:space="preserve"> PAGEREF _Toc377637905 \h </w:instrText>
             </w:r>
             <w:r>
               <w:rPr>
@@ -666,7 +666,7 @@
               <w:lang w:eastAsia="de-DE"/>
             </w:rPr>
           </w:pPr>
-          <w:hyperlink w:anchor="_Toc377567036" w:history="1">
+          <w:hyperlink w:anchor="_Toc377637906" w:history="1">
             <w:r>
               <w:rPr>
                 <w:rStyle w:val="Hyperlink"/>
@@ -693,7 +693,7 @@
                 <w:noProof/>
                 <w:webHidden/>
               </w:rPr>
-              <w:instrText xml:space="preserve"> PAGEREF _Toc377567036 \h </w:instrText>
+              <w:instrText xml:space="preserve"> PAGEREF _Toc377637906 \h </w:instrText>
             </w:r>
             <w:r>
               <w:rPr>
@@ -736,7 +736,7 @@
               <w:lang w:eastAsia="de-DE"/>
             </w:rPr>
           </w:pPr>
-          <w:hyperlink w:anchor="_Toc377567037" w:history="1">
+          <w:hyperlink w:anchor="_Toc377637907" w:history="1">
             <w:r>
               <w:rPr>
                 <w:rStyle w:val="Hyperlink"/>
@@ -763,7 +763,7 @@
                 <w:noProof/>
                 <w:webHidden/>
               </w:rPr>
-              <w:instrText xml:space="preserve"> PAGEREF _Toc377567037 \h </w:instrText>
+              <w:instrText xml:space="preserve"> PAGEREF _Toc377637907 \h </w:instrText>
             </w:r>
             <w:r>
               <w:rPr>
@@ -806,7 +806,7 @@
               <w:lang w:eastAsia="de-DE"/>
             </w:rPr>
           </w:pPr>
-          <w:hyperlink w:anchor="_Toc377567038" w:history="1">
+          <w:hyperlink w:anchor="_Toc377637908" w:history="1">
             <w:r>
               <w:rPr>
                 <w:rStyle w:val="Hyperlink"/>
@@ -833,7 +833,7 @@
                 <w:noProof/>
                 <w:webHidden/>
               </w:rPr>
-              <w:instrText xml:space="preserve"> PAGEREF _Toc377567038 \h </w:instrText>
+              <w:instrText xml:space="preserve"> PAGEREF _Toc377637908 \h </w:instrText>
             </w:r>
             <w:r>
               <w:rPr>
@@ -876,7 +876,7 @@
               <w:lang w:eastAsia="de-DE"/>
             </w:rPr>
           </w:pPr>
-          <w:hyperlink w:anchor="_Toc377567039" w:history="1">
+          <w:hyperlink w:anchor="_Toc377637909" w:history="1">
             <w:r>
               <w:rPr>
                 <w:rStyle w:val="Hyperlink"/>
@@ -903,7 +903,7 @@
                 <w:noProof/>
                 <w:webHidden/>
               </w:rPr>
-              <w:instrText xml:space="preserve"> PAGEREF _Toc377567039 \h </w:instrText>
+              <w:instrText xml:space="preserve"> PAGEREF _Toc377637909 \h </w:instrText>
             </w:r>
             <w:r>
               <w:rPr>
@@ -946,7 +946,7 @@
               <w:lang w:eastAsia="de-DE"/>
             </w:rPr>
           </w:pPr>
-          <w:hyperlink w:anchor="_Toc377567040" w:history="1">
+          <w:hyperlink w:anchor="_Toc377637910" w:history="1">
             <w:r>
               <w:rPr>
                 <w:rStyle w:val="Hyperlink"/>
@@ -973,7 +973,7 @@
                 <w:noProof/>
                 <w:webHidden/>
               </w:rPr>
-              <w:instrText xml:space="preserve"> PAGEREF _Toc377567040 \h </w:instrText>
+              <w:instrText xml:space="preserve"> PAGEREF _Toc377637910 \h </w:instrText>
             </w:r>
             <w:r>
               <w:rPr>
@@ -1016,7 +1016,7 @@
               <w:lang w:eastAsia="de-DE"/>
             </w:rPr>
           </w:pPr>
-          <w:hyperlink w:anchor="_Toc377567041" w:history="1">
+          <w:hyperlink w:anchor="_Toc377637911" w:history="1">
             <w:r>
               <w:rPr>
                 <w:rStyle w:val="Hyperlink"/>
@@ -1043,7 +1043,7 @@
                 <w:noProof/>
                 <w:webHidden/>
               </w:rPr>
-              <w:instrText xml:space="preserve"> PAGEREF _Toc377567041 \h </w:instrText>
+              <w:instrText xml:space="preserve"> PAGEREF _Toc377637911 \h </w:instrText>
             </w:r>
             <w:r>
               <w:rPr>
@@ -1064,6 +1064,76 @@
                 <w:webHidden/>
               </w:rPr>
               <w:t>5</w:t>
+            </w:r>
+            <w:r>
+              <w:rPr>
+                <w:noProof/>
+                <w:webHidden/>
+              </w:rPr>
+              <w:fldChar w:fldCharType="end"/>
+            </w:r>
+          </w:hyperlink>
+        </w:p>
+        <w:p>
+          <w:pPr>
+            <w:pStyle w:val="Verzeichnis2"/>
+            <w:tabs>
+              <w:tab w:val="right" w:leader="dot" w:pos="9062"/>
+            </w:tabs>
+            <w:rPr>
+              <w:rFonts w:eastAsiaTheme="minorEastAsia"/>
+              <w:noProof/>
+              <w:lang w:eastAsia="de-DE"/>
+            </w:rPr>
+          </w:pPr>
+          <w:hyperlink w:anchor="_Toc377637912" w:history="1">
+            <w:r>
+              <w:rPr>
+                <w:rStyle w:val="Hyperlink"/>
+                <w:noProof/>
+              </w:rPr>
+              <w:t>2.3 Integration der REST-Anbindung</w:t>
+            </w:r>
+            <w:r>
+              <w:rPr>
+                <w:noProof/>
+                <w:webHidden/>
+              </w:rPr>
+              <w:tab/>
+            </w:r>
+            <w:r>
+              <w:rPr>
+                <w:noProof/>
+                <w:webHidden/>
+              </w:rPr>
+              <w:fldChar w:fldCharType="begin"/>
+            </w:r>
+            <w:r>
+              <w:rPr>
+                <w:noProof/>
+                <w:webHidden/>
+              </w:rPr>
+              <w:instrText xml:space="preserve"> PAGEREF _Toc377637912 \h </w:instrText>
+            </w:r>
+            <w:r>
+              <w:rPr>
+                <w:noProof/>
+                <w:webHidden/>
+              </w:rPr>
+            </w:r>
+            <w:r>
+              <w:rPr>
+                <w:noProof/>
+                <w:webHidden/>
+              </w:rPr>
+              <w:fldChar w:fldCharType="separate"/>
+            </w:r>
+            <w:r>
+              <w:rPr>
+                <w:noProof/>
+                <w:webHidden/>
+              </w:rPr>
+              <w:t>6</w:t>
             </w:r>
             <w:r>
               <w:rPr>
@@ -1086,7 +1156,7 @@
               <w:lang w:eastAsia="de-DE"/>
             </w:rPr>
           </w:pPr>
-          <w:hyperlink w:anchor="_Toc377567042" w:history="1">
+          <w:hyperlink w:anchor="_Toc377637913" w:history="1">
             <w:r>
               <w:rPr>
                 <w:rStyle w:val="Hyperlink"/>
@@ -1113,7 +1183,7 @@
                 <w:noProof/>
                 <w:webHidden/>
               </w:rPr>
-              <w:instrText xml:space="preserve"> PAGEREF _Toc377567042 \h </w:instrText>
+              <w:instrText xml:space="preserve"> PAGEREF _Toc377637913 \h </w:instrText>
             </w:r>
             <w:r>
               <w:rPr>
@@ -1167,7 +1237,7 @@
       <w:r>
         <w:br w:type="page"/>
       </w:r>
-      <w:bookmarkStart w:id="1" w:name="_Toc377567034"/>
+      <w:bookmarkStart w:id="1" w:name="_Toc377637904"/>
       <w:r>
         <w:lastRenderedPageBreak/>
         <w:t xml:space="preserve">1 </w:t>
@@ -1181,7 +1251,7 @@
       <w:pPr>
         <w:pStyle w:val="berschrift2"/>
       </w:pPr>
-      <w:bookmarkStart w:id="2" w:name="_Toc377567035"/>
+      <w:bookmarkStart w:id="2" w:name="_Toc377637905"/>
       <w:r>
         <w:t xml:space="preserve">1.1 Einrichten des </w:t>
       </w:r>
@@ -1225,7 +1295,7 @@
       <w:pPr>
         <w:pStyle w:val="berschrift2"/>
       </w:pPr>
-      <w:bookmarkStart w:id="3" w:name="_Toc377567036"/>
+      <w:bookmarkStart w:id="3" w:name="_Toc377637906"/>
       <w:r>
         <w:t>1.2 Erstellen der Projektbeschreibung</w:t>
       </w:r>
@@ -1342,7 +1412,7 @@
       <w:pPr>
         <w:pStyle w:val="berschrift1"/>
       </w:pPr>
-      <w:bookmarkStart w:id="4" w:name="_Toc377567037"/>
+      <w:bookmarkStart w:id="4" w:name="_Toc377637907"/>
       <w:r>
         <w:lastRenderedPageBreak/>
         <w:t xml:space="preserve">2 </w:t>
@@ -1356,7 +1426,7 @@
       <w:pPr>
         <w:pStyle w:val="berschrift2"/>
       </w:pPr>
-      <w:bookmarkStart w:id="5" w:name="_Toc377567038"/>
+      <w:bookmarkStart w:id="5" w:name="_Toc377637908"/>
       <w:r>
         <w:t>2.1 Erstellen der Client-</w:t>
       </w:r>
@@ -1380,7 +1450,7 @@
       <w:pPr>
         <w:pStyle w:val="berschrift3"/>
       </w:pPr>
-      <w:bookmarkStart w:id="6" w:name="_Toc377567039"/>
+      <w:bookmarkStart w:id="6" w:name="_Toc377637909"/>
       <w:r>
         <w:t>2.1.1 Übersicht</w:t>
       </w:r>
@@ -1636,14 +1706,30 @@
       <w:r>
         <w:t xml:space="preserve">Abbildung </w:t>
       </w:r>
-      <w:fldSimple w:instr=" SEQ Abbildung \* ARABIC ">
-        <w:r>
-          <w:rPr>
-            <w:noProof/>
-          </w:rPr>
-          <w:t>1</w:t>
-        </w:r>
-      </w:fldSimple>
+      <w:r>
+        <w:fldChar w:fldCharType="begin"/>
+      </w:r>
+      <w:r>
+        <w:instrText xml:space="preserve"> SEQ Abbildung \* ARABI</w:instrText>
+      </w:r>
+      <w:r>
+        <w:instrText xml:space="preserve">C </w:instrText>
+      </w:r>
+      <w:r>
+        <w:fldChar w:fldCharType="separate"/>
+      </w:r>
+      <w:r>
+        <w:rPr>
+          <w:noProof/>
+        </w:rPr>
+        <w:t>1</w:t>
+      </w:r>
+      <w:r>
+        <w:rPr>
+          <w:noProof/>
+        </w:rPr>
+        <w:fldChar w:fldCharType="end"/>
+      </w:r>
       <w:r>
         <w:t xml:space="preserve">: </w:t>
       </w:r>
@@ -1828,7 +1914,6 @@
       </w:r>
     </w:p>
     <w:p>
-      <w:bookmarkStart w:id="7" w:name="_Toc377567040"/>
       <w:r>
         <w:t xml:space="preserve">Die App auf diesem Stand findet man als „Android Client App Prototyp“ auf der CD. Er hat volle Funktionalität, bezieht seine Daten jedoch aus einem lokalen </w:t>
       </w:r>
@@ -1863,6 +1948,7 @@
       <w:pPr>
         <w:pStyle w:val="berschrift3"/>
       </w:pPr>
+      <w:bookmarkStart w:id="7" w:name="_Toc377637910"/>
       <w:r>
         <w:t>2.1.2 Programmablauf</w:t>
       </w:r>
@@ -2978,7 +3064,7 @@
       <w:pPr>
         <w:pStyle w:val="berschrift2"/>
       </w:pPr>
-      <w:bookmarkStart w:id="8" w:name="_Toc377567041"/>
+      <w:bookmarkStart w:id="8" w:name="_Toc377637911"/>
       <w:r>
         <w:t>2.2 Erstellung der JEE Server-Anwendung</w:t>
       </w:r>
@@ -3236,9 +3322,11 @@
       <w:pPr>
         <w:pStyle w:val="berschrift2"/>
       </w:pPr>
+      <w:bookmarkStart w:id="9" w:name="_Toc377637912"/>
       <w:r>
         <w:t>2.3 Integration der REST-Anbindung</w:t>
       </w:r>
+      <w:bookmarkEnd w:id="9"/>
     </w:p>
     <w:p>
       <w:r>
@@ -3400,14 +3488,14 @@
       <w:pPr>
         <w:pStyle w:val="berschrift1"/>
       </w:pPr>
-      <w:bookmarkStart w:id="9" w:name="_Toc377567042"/>
+      <w:bookmarkStart w:id="10" w:name="_Toc377637913"/>
       <w:r>
         <w:t xml:space="preserve">3. </w:t>
       </w:r>
       <w:r>
         <w:t>Abschluss</w:t>
       </w:r>
-      <w:bookmarkEnd w:id="9"/>
+      <w:bookmarkEnd w:id="10"/>
     </w:p>
     <w:p>
       <w:r>
@@ -5046,7 +5134,7 @@
 </file>
 
 <file path=customXml/itemProps2.xml><?xml version="1.0" encoding="utf-8"?>
-<ds:datastoreItem xmlns:ds="http://schemas.openxmlformats.org/officeDocument/2006/customXml" ds:itemID="{57A26BC0-22A0-4576-A818-65DA6F46F970}">
+<ds:datastoreItem xmlns:ds="http://schemas.openxmlformats.org/officeDocument/2006/customXml" ds:itemID="{F5C5C69B-9ACE-4D1C-A7A8-7F2386211643}">
   <ds:schemaRefs>
     <ds:schemaRef ds:uri="http://schemas.openxmlformats.org/officeDocument/2006/bibliography"/>
   </ds:schemaRefs>

</xml_diff>